<commit_message>
completed task 3, task 4 and 5 are WIP
</commit_message>
<xml_diff>
--- a/Most_Wanted_UserStories_CraigNora.docx
+++ b/Most_Wanted_UserStories_CraigNora.docx
@@ -25,7 +25,7 @@
       <w:r>
         <w:rPr>
           <w:rFonts w:ascii="Calibri" w:hAnsi="Calibri" w:cs="Calibri"/>
-          <w:highlight w:val="lightGray"/>
+          <w:highlight w:val="red"/>
           <w:lang w:val="en"/>
         </w:rPr>
         <w:t>As a user, I want to be able to search for someone based on a single criterion</w:t>
@@ -92,12 +92,6 @@
           <w:lang w:val="en"/>
         </w:rPr>
         <w:tab/>
-      </w:r>
-      <w:r>
-        <w:rPr>
-          <w:rFonts w:ascii="Calibri" w:hAnsi="Calibri" w:cs="Calibri"/>
-          <w:lang w:val="en"/>
-        </w:rPr>
         <w:t xml:space="preserve">3. search array of data to find objects that match the </w:t>
       </w:r>
       <w:r>
@@ -147,7 +141,7 @@
       <w:r>
         <w:rPr>
           <w:rFonts w:ascii="Calibri" w:hAnsi="Calibri" w:cs="Calibri"/>
-          <w:highlight w:val="lightGray"/>
+          <w:highlight w:val="red"/>
           <w:lang w:val="en"/>
         </w:rPr>
         <w:t>As a user, I want to be able to search for someone based on multiple traits (up to a maximum of five criteria at once).</w:t>
@@ -199,14 +193,7 @@
           <w:lang w:val="en"/>
         </w:rPr>
         <w:tab/>
-        <w:t>2. promp</w:t>
-      </w:r>
-      <w:r>
-        <w:rPr>
-          <w:rFonts w:ascii="Calibri" w:hAnsi="Calibri" w:cs="Calibri"/>
-          <w:lang w:val="en"/>
-        </w:rPr>
-        <w:t>t user for input to search with.</w:t>
+        <w:t>2. prompt user for input to search with.</w:t>
       </w:r>
     </w:p>
     <w:p>
@@ -312,21 +299,7 @@
           <w:rFonts w:ascii="Calibri" w:hAnsi="Calibri" w:cs="Calibri"/>
           <w:lang w:val="en"/>
         </w:rPr>
-        <w:t>5. once the user as confirmed all their</w:t>
-      </w:r>
-      <w:r>
-        <w:rPr>
-          <w:rFonts w:ascii="Calibri" w:hAnsi="Calibri" w:cs="Calibri"/>
-          <w:lang w:val="en"/>
-        </w:rPr>
-        <w:t xml:space="preserve"> queries, search array of data to match all </w:t>
-      </w:r>
-      <w:r>
-        <w:rPr>
-          <w:rFonts w:ascii="Calibri" w:hAnsi="Calibri" w:cs="Calibri"/>
-          <w:lang w:val="en"/>
-        </w:rPr>
-        <w:t>criteria that matches their input</w:t>
+        <w:t>5. once the user as confirmed all their queries, search array of data to match all criteria that matches their input</w:t>
       </w:r>
     </w:p>
     <w:p>
@@ -338,7 +311,7 @@
         <w:spacing w:line="259" w:lineRule="atLeast"/>
         <w:rPr>
           <w:rFonts w:ascii="Calibri" w:hAnsi="Calibri" w:cs="Calibri"/>
-          <w:highlight w:val="lightGray"/>
+          <w:highlight w:val="yellow"/>
           <w:lang w:val="en"/>
         </w:rPr>
       </w:pPr>
@@ -362,7 +335,7 @@
       <w:r>
         <w:rPr>
           <w:rFonts w:ascii="Calibri" w:hAnsi="Calibri" w:cs="Calibri"/>
-          <w:highlight w:val="lightGray"/>
+          <w:highlight w:val="green"/>
           <w:lang w:val="en"/>
         </w:rPr>
         <w:t>As a user, I want to be able to look up someone’s information after I find them with the program (display values for the various traits of the found person).</w:t>
@@ -387,21 +360,7 @@
           <w:rFonts w:ascii="Calibri" w:hAnsi="Calibri" w:cs="Calibri"/>
           <w:lang w:val="en"/>
         </w:rPr>
-        <w:t>1. after getti</w:t>
-      </w:r>
-      <w:r>
-        <w:rPr>
-          <w:rFonts w:ascii="Calibri" w:hAnsi="Calibri" w:cs="Calibri"/>
-          <w:lang w:val="en"/>
-        </w:rPr>
-        <w:t xml:space="preserve">ng all the criteria from the user and searching the array for matches, </w:t>
-      </w:r>
-      <w:r>
-        <w:rPr>
-          <w:rFonts w:ascii="Calibri" w:hAnsi="Calibri" w:cs="Calibri"/>
-          <w:lang w:val="en"/>
-        </w:rPr>
-        <w:t>display all data for that specific person.</w:t>
+        <w:t>1. after getting all the criteria from the user and searching the array for matches, display all data for that specific person.</w:t>
       </w:r>
     </w:p>
     <w:p>
@@ -413,7 +372,7 @@
         <w:spacing w:line="259" w:lineRule="atLeast"/>
         <w:rPr>
           <w:rFonts w:ascii="Calibri" w:hAnsi="Calibri" w:cs="Calibri"/>
-          <w:highlight w:val="lightGray"/>
+          <w:highlight w:val="yellow"/>
           <w:lang w:val="en"/>
         </w:rPr>
       </w:pPr>
@@ -427,7 +386,7 @@
       <w:r>
         <w:rPr>
           <w:rFonts w:ascii="Calibri" w:hAnsi="Calibri" w:cs="Calibri"/>
-          <w:highlight w:val="lightGray"/>
+          <w:highlight w:val="yellow"/>
           <w:lang w:val="en"/>
         </w:rPr>
         <w:t>As a user,</w:t>
@@ -436,7 +395,7 @@
         <w:rPr>
           <w:rFonts w:ascii="Calibri" w:hAnsi="Calibri" w:cs="Calibri"/>
           <w:color w:val="000000"/>
-          <w:highlight w:val="lightGray"/>
+          <w:highlight w:val="yellow"/>
           <w:lang w:val="en"/>
         </w:rPr>
         <w:t xml:space="preserve"> after locating a person, I want to see only that person’s descendants </w:t>
@@ -444,7 +403,7 @@
       <w:r>
         <w:rPr>
           <w:rFonts w:ascii="Calibri" w:hAnsi="Calibri" w:cs="Calibri"/>
-          <w:highlight w:val="lightGray"/>
+          <w:highlight w:val="yellow"/>
           <w:lang w:val="en"/>
         </w:rPr>
         <w:t xml:space="preserve">(display the names of the descendants), </w:t>
@@ -454,7 +413,7 @@
           <w:rFonts w:ascii="Calibri" w:hAnsi="Calibri" w:cs="Calibri"/>
           <w:b/>
           <w:bCs/>
-          <w:highlight w:val="lightGray"/>
+          <w:highlight w:val="yellow"/>
           <w:lang w:val="en"/>
         </w:rPr>
         <w:t>using recursion</w:t>
@@ -462,7 +421,7 @@
       <w:r>
         <w:rPr>
           <w:rFonts w:ascii="Calibri" w:hAnsi="Calibri" w:cs="Calibri"/>
-          <w:highlight w:val="lightGray"/>
+          <w:highlight w:val="yellow"/>
           <w:lang w:val="en"/>
         </w:rPr>
         <w:t>.</w:t>
@@ -569,18 +528,10 @@
       <w:r>
         <w:rPr>
           <w:rFonts w:ascii="Calibri" w:hAnsi="Calibri" w:cs="Calibri"/>
-          <w:highlight w:val="lightGray"/>
-          <w:lang w:val="en"/>
-        </w:rPr>
-        <w:t xml:space="preserve">As a user, after locating a person, I want to see only that person’s immediate family members, displaying the names of the </w:t>
-      </w:r>
-      <w:r>
-        <w:rPr>
-          <w:rFonts w:ascii="Calibri" w:hAnsi="Calibri" w:cs="Calibri"/>
-          <w:highlight w:val="lightGray"/>
-          <w:lang w:val="en"/>
-        </w:rPr>
-        <w:t>family members and their relation to the found person.</w:t>
+          <w:highlight w:val="yellow"/>
+          <w:lang w:val="en"/>
+        </w:rPr>
+        <w:t>As a user, after locating a person, I want to see only that person’s immediate family members, displaying the names of the family members and their relation to the found person.</w:t>
       </w:r>
     </w:p>
     <w:p>
@@ -629,14 +580,7 @@
           <w:rFonts w:ascii="Calibri" w:hAnsi="Calibri" w:cs="Calibri"/>
           <w:lang w:val="en"/>
         </w:rPr>
-        <w:t xml:space="preserve"> array, </w:t>
-      </w:r>
-      <w:r>
-        <w:rPr>
-          <w:rFonts w:ascii="Calibri" w:hAnsi="Calibri" w:cs="Calibri"/>
-          <w:lang w:val="en"/>
-        </w:rPr>
-        <w:t>display them as children.</w:t>
+        <w:t xml:space="preserve"> array, display them as children.</w:t>
       </w:r>
     </w:p>
     <w:p>
@@ -665,12 +609,6 @@
           <w:lang w:val="en"/>
         </w:rPr>
         <w:tab/>
-      </w:r>
-      <w:r>
-        <w:rPr>
-          <w:rFonts w:ascii="Calibri" w:hAnsi="Calibri" w:cs="Calibri"/>
-          <w:lang w:val="en"/>
-        </w:rPr>
         <w:t>matches. display as spouse.</w:t>
       </w:r>
     </w:p>
@@ -692,14 +630,7 @@
           <w:rFonts w:ascii="Calibri" w:hAnsi="Calibri" w:cs="Calibri"/>
           <w:lang w:val="en"/>
         </w:rPr>
-        <w:t xml:space="preserve">3. take the person's parents array ID's and search array for a person's ID that matches. </w:t>
-      </w:r>
-      <w:r>
-        <w:rPr>
-          <w:rFonts w:ascii="Calibri" w:hAnsi="Calibri" w:cs="Calibri"/>
-          <w:lang w:val="en"/>
-        </w:rPr>
-        <w:t>display as parents.</w:t>
+        <w:t>3. take the person's parents array ID's and search array for a person's ID that matches. display as parents.</w:t>
       </w:r>
     </w:p>
     <w:sectPr>

</xml_diff>

<commit_message>
updated task tracking 5.3 to reflect completed
</commit_message>
<xml_diff>
--- a/Most_Wanted_UserStories_CraigNora.docx
+++ b/Most_Wanted_UserStories_CraigNora.docx
@@ -630,7 +630,15 @@
           <w:rFonts w:ascii="Calibri" w:hAnsi="Calibri" w:cs="Calibri"/>
           <w:lang w:val="en"/>
         </w:rPr>
-        <w:t>3. take the person's parents array ID's and search array for a person's ID that matches. display as parents.</w:t>
+        <w:t xml:space="preserve">3. </w:t>
+      </w:r>
+      <w:r>
+        <w:rPr>
+          <w:rFonts w:ascii="Calibri" w:hAnsi="Calibri" w:cs="Calibri"/>
+          <w:highlight w:val="green"/>
+          <w:lang w:val="en"/>
+        </w:rPr>
+        <w:t>take the person's parents array ID's and search array for a person's ID that matches. display as parents.</w:t>
       </w:r>
     </w:p>
     <w:sectPr>

</xml_diff>

<commit_message>
added displayDescendants(); updated task tracking for all points
</commit_message>
<xml_diff>
--- a/Most_Wanted_UserStories_CraigNora.docx
+++ b/Most_Wanted_UserStories_CraigNora.docx
@@ -386,7 +386,7 @@
       <w:r>
         <w:rPr>
           <w:rFonts w:ascii="Calibri" w:hAnsi="Calibri" w:cs="Calibri"/>
-          <w:highlight w:val="yellow"/>
+          <w:highlight w:val="green"/>
           <w:lang w:val="en"/>
         </w:rPr>
         <w:t>As a user,</w:t>
@@ -395,7 +395,7 @@
         <w:rPr>
           <w:rFonts w:ascii="Calibri" w:hAnsi="Calibri" w:cs="Calibri"/>
           <w:color w:val="000000"/>
-          <w:highlight w:val="yellow"/>
+          <w:highlight w:val="green"/>
           <w:lang w:val="en"/>
         </w:rPr>
         <w:t xml:space="preserve"> after locating a person, I want to see only that person’s descendants </w:t>
@@ -403,7 +403,7 @@
       <w:r>
         <w:rPr>
           <w:rFonts w:ascii="Calibri" w:hAnsi="Calibri" w:cs="Calibri"/>
-          <w:highlight w:val="yellow"/>
+          <w:highlight w:val="green"/>
           <w:lang w:val="en"/>
         </w:rPr>
         <w:t xml:space="preserve">(display the names of the descendants), </w:t>
@@ -413,7 +413,7 @@
           <w:rFonts w:ascii="Calibri" w:hAnsi="Calibri" w:cs="Calibri"/>
           <w:b/>
           <w:bCs/>
-          <w:highlight w:val="yellow"/>
+          <w:highlight w:val="green"/>
           <w:lang w:val="en"/>
         </w:rPr>
         <w:t>using recursion</w:t>
@@ -421,7 +421,7 @@
       <w:r>
         <w:rPr>
           <w:rFonts w:ascii="Calibri" w:hAnsi="Calibri" w:cs="Calibri"/>
-          <w:highlight w:val="yellow"/>
+          <w:highlight w:val="green"/>
           <w:lang w:val="en"/>
         </w:rPr>
         <w:t>.</w:t>
@@ -445,11 +445,20 @@
           <w:lang w:val="en"/>
         </w:rPr>
         <w:tab/>
-        <w:t xml:space="preserve">1. take the person's ID and search for matching </w:t>
-      </w:r>
-      <w:r>
-        <w:rPr>
-          <w:rFonts w:ascii="Calibri" w:hAnsi="Calibri" w:cs="Calibri"/>
+        <w:t xml:space="preserve">1. </w:t>
+      </w:r>
+      <w:r>
+        <w:rPr>
+          <w:rFonts w:ascii="Calibri" w:hAnsi="Calibri" w:cs="Calibri"/>
+          <w:highlight w:val="green"/>
+          <w:lang w:val="en"/>
+        </w:rPr>
+        <w:t xml:space="preserve">take the person's ID and search for matching </w:t>
+      </w:r>
+      <w:r>
+        <w:rPr>
+          <w:rFonts w:ascii="Calibri" w:hAnsi="Calibri" w:cs="Calibri"/>
+          <w:highlight w:val="green"/>
           <w:lang w:val="en"/>
         </w:rPr>
         <w:t>IDs</w:t>
@@ -457,6 +466,7 @@
       <w:r>
         <w:rPr>
           <w:rFonts w:ascii="Calibri" w:hAnsi="Calibri" w:cs="Calibri"/>
+          <w:highlight w:val="green"/>
           <w:lang w:val="en"/>
         </w:rPr>
         <w:t xml:space="preserve"> in other person's </w:t>
@@ -464,6 +474,7 @@
       <w:r>
         <w:rPr>
           <w:rFonts w:ascii="Calibri" w:hAnsi="Calibri" w:cs="Calibri"/>
+          <w:highlight w:val="green"/>
           <w:lang w:val="en"/>
         </w:rPr>
         <w:t>parents’</w:t>
@@ -471,6 +482,7 @@
       <w:r>
         <w:rPr>
           <w:rFonts w:ascii="Calibri" w:hAnsi="Calibri" w:cs="Calibri"/>
+          <w:highlight w:val="green"/>
           <w:lang w:val="en"/>
         </w:rPr>
         <w:t xml:space="preserve"> array.</w:t>
@@ -485,7 +497,7 @@
         <w:spacing w:line="259" w:lineRule="atLeast"/>
         <w:rPr>
           <w:rFonts w:ascii="Calibri" w:hAnsi="Calibri" w:cs="Calibri"/>
-          <w:highlight w:val="lightGray"/>
+          <w:highlight w:val="green"/>
           <w:lang w:val="en"/>
         </w:rPr>
       </w:pPr>
@@ -495,11 +507,20 @@
           <w:lang w:val="en"/>
         </w:rPr>
         <w:tab/>
-        <w:t xml:space="preserve">2. display matching results as </w:t>
-      </w:r>
-      <w:r>
-        <w:rPr>
-          <w:rFonts w:ascii="Calibri" w:hAnsi="Calibri" w:cs="Calibri"/>
+        <w:t xml:space="preserve">2. </w:t>
+      </w:r>
+      <w:r>
+        <w:rPr>
+          <w:rFonts w:ascii="Calibri" w:hAnsi="Calibri" w:cs="Calibri"/>
+          <w:highlight w:val="green"/>
+          <w:lang w:val="en"/>
+        </w:rPr>
+        <w:t xml:space="preserve">display matching results as </w:t>
+      </w:r>
+      <w:r>
+        <w:rPr>
+          <w:rFonts w:ascii="Calibri" w:hAnsi="Calibri" w:cs="Calibri"/>
+          <w:highlight w:val="green"/>
           <w:lang w:val="en"/>
         </w:rPr>
         <w:t>descendants</w:t>
@@ -552,11 +573,20 @@
           <w:rFonts w:ascii="Calibri" w:hAnsi="Calibri" w:cs="Calibri"/>
           <w:lang w:val="en"/>
         </w:rPr>
-        <w:t xml:space="preserve">1.take the person's ID and search for matching </w:t>
-      </w:r>
-      <w:r>
-        <w:rPr>
-          <w:rFonts w:ascii="Calibri" w:hAnsi="Calibri" w:cs="Calibri"/>
+        <w:t>1.</w:t>
+      </w:r>
+      <w:r>
+        <w:rPr>
+          <w:rFonts w:ascii="Calibri" w:hAnsi="Calibri" w:cs="Calibri"/>
+          <w:highlight w:val="green"/>
+          <w:lang w:val="en"/>
+        </w:rPr>
+        <w:t xml:space="preserve">take the person's ID and search for matching </w:t>
+      </w:r>
+      <w:r>
+        <w:rPr>
+          <w:rFonts w:ascii="Calibri" w:hAnsi="Calibri" w:cs="Calibri"/>
+          <w:highlight w:val="green"/>
           <w:lang w:val="en"/>
         </w:rPr>
         <w:t>IDs</w:t>
@@ -564,6 +594,7 @@
       <w:r>
         <w:rPr>
           <w:rFonts w:ascii="Calibri" w:hAnsi="Calibri" w:cs="Calibri"/>
+          <w:highlight w:val="green"/>
           <w:lang w:val="en"/>
         </w:rPr>
         <w:t xml:space="preserve"> in other person's </w:t>
@@ -571,6 +602,7 @@
       <w:r>
         <w:rPr>
           <w:rFonts w:ascii="Calibri" w:hAnsi="Calibri" w:cs="Calibri"/>
+          <w:highlight w:val="green"/>
           <w:lang w:val="en"/>
         </w:rPr>
         <w:t>parents’</w:t>
@@ -578,6 +610,7 @@
       <w:r>
         <w:rPr>
           <w:rFonts w:ascii="Calibri" w:hAnsi="Calibri" w:cs="Calibri"/>
+          <w:highlight w:val="green"/>
           <w:lang w:val="en"/>
         </w:rPr>
         <w:t xml:space="preserve"> array, display them as children.</w:t>

</xml_diff>

<commit_message>
added searchByCriteria function and added validateCriteriaNumber function
</commit_message>
<xml_diff>
--- a/Most_Wanted_UserStories_CraigNora.docx
+++ b/Most_Wanted_UserStories_CraigNora.docx
@@ -11,7 +11,7 @@
         <w:spacing w:after="200" w:line="276" w:lineRule="auto"/>
         <w:rPr>
           <w:rFonts w:ascii="Calibri" w:hAnsi="Calibri" w:cs="Calibri"/>
-          <w:highlight w:val="lightGray"/>
+          <w:highlight w:val="yellow"/>
           <w:lang w:val="en"/>
         </w:rPr>
       </w:pPr>
@@ -25,7 +25,7 @@
       <w:r>
         <w:rPr>
           <w:rFonts w:ascii="Calibri" w:hAnsi="Calibri" w:cs="Calibri"/>
-          <w:highlight w:val="red"/>
+          <w:highlight w:val="yellow"/>
           <w:lang w:val="en"/>
         </w:rPr>
         <w:t>As a user, I want to be able to search for someone based on a single criterion</w:t>
@@ -141,7 +141,7 @@
       <w:r>
         <w:rPr>
           <w:rFonts w:ascii="Calibri" w:hAnsi="Calibri" w:cs="Calibri"/>
-          <w:highlight w:val="red"/>
+          <w:highlight w:val="yellow"/>
           <w:lang w:val="en"/>
         </w:rPr>
         <w:t>As a user, I want to be able to search for someone based on multiple traits (up to a maximum of five criteria at once).</w:t>

</xml_diff>

<commit_message>
updated trait searching function
</commit_message>
<xml_diff>
--- a/Most_Wanted_UserStories_CraigNora.docx
+++ b/Most_Wanted_UserStories_CraigNora.docx
@@ -1,6 +1,6 @@
 
 <file path=word/document.xml><?xml version="1.0" encoding="utf-8"?>
-<w:document xmlns:wpc="http://schemas.microsoft.com/office/word/2010/wordprocessingCanvas" xmlns:cx="http://schemas.microsoft.com/office/drawing/2014/chartex" xmlns:cx1="http://schemas.microsoft.com/office/drawing/2015/9/8/chartex" xmlns:cx2="http://schemas.microsoft.com/office/drawing/2015/10/21/chartex" xmlns:cx3="http://schemas.microsoft.com/office/drawing/2016/5/9/chartex" xmlns:cx4="http://schemas.microsoft.com/office/drawing/2016/5/10/chartex" xmlns:cx5="http://schemas.microsoft.com/office/drawing/2016/5/11/chartex" xmlns:cx6="http://schemas.microsoft.com/office/drawing/2016/5/12/chartex" xmlns:cx7="http://schemas.microsoft.com/office/drawing/2016/5/13/chartex" xmlns:cx8="http://schemas.microsoft.com/office/drawing/2016/5/14/chartex" xmlns:mc="http://schemas.openxmlformats.org/markup-compatibility/2006" xmlns:aink="http://schemas.microsoft.com/office/drawing/2016/ink" xmlns:am3d="http://schemas.microsoft.com/office/drawing/2017/model3d" xmlns:o="urn:schemas-microsoft-com:office:office" xmlns:r="http://schemas.openxmlformats.org/officeDocument/2006/relationships" xmlns:m="http://schemas.openxmlformats.org/officeDocument/2006/math" xmlns:v="urn:schemas-microsoft-com:vml" xmlns:wp14="http://schemas.microsoft.com/office/word/2010/wordprocessingDrawing" xmlns:wp="http://schemas.openxmlformats.org/drawingml/2006/wordprocessingDrawing" xmlns:w10="urn:schemas-microsoft-com:office:word" xmlns:w="http://schemas.openxmlformats.org/wordprocessingml/2006/main" xmlns:w14="http://schemas.microsoft.com/office/word/2010/wordml" xmlns:w15="http://schemas.microsoft.com/office/word/2012/wordml" xmlns:w16cex="http://schemas.microsoft.com/office/word/2018/wordml/cex" xmlns:w16cid="http://schemas.microsoft.com/office/word/2016/wordml/cid" xmlns:w16="http://schemas.microsoft.com/office/word/2018/wordml" xmlns:w16sdtdh="http://schemas.microsoft.com/office/word/2020/wordml/sdtdatahash" xmlns:w16se="http://schemas.microsoft.com/office/word/2015/wordml/symex" xmlns:wpg="http://schemas.microsoft.com/office/word/2010/wordprocessingGroup" xmlns:wpi="http://schemas.microsoft.com/office/word/2010/wordprocessingInk" xmlns:wne="http://schemas.microsoft.com/office/word/2006/wordml" xmlns:wps="http://schemas.microsoft.com/office/word/2010/wordprocessingShape" mc:Ignorable="w14 w15 w16se w16cid w16 w16cex w16sdtdh wp14">
+<w:document xmlns:wpc="http://schemas.microsoft.com/office/word/2010/wordprocessingCanvas" xmlns:cx="http://schemas.microsoft.com/office/drawing/2014/chartex" xmlns:cx1="http://schemas.microsoft.com/office/drawing/2015/9/8/chartex" xmlns:cx2="http://schemas.microsoft.com/office/drawing/2015/10/21/chartex" xmlns:cx3="http://schemas.microsoft.com/office/drawing/2016/5/9/chartex" xmlns:cx4="http://schemas.microsoft.com/office/drawing/2016/5/10/chartex" xmlns:cx5="http://schemas.microsoft.com/office/drawing/2016/5/11/chartex" xmlns:cx6="http://schemas.microsoft.com/office/drawing/2016/5/12/chartex" xmlns:cx7="http://schemas.microsoft.com/office/drawing/2016/5/13/chartex" xmlns:cx8="http://schemas.microsoft.com/office/drawing/2016/5/14/chartex" xmlns:mc="http://schemas.openxmlformats.org/markup-compatibility/2006" xmlns:aink="http://schemas.microsoft.com/office/drawing/2016/ink" xmlns:am3d="http://schemas.microsoft.com/office/drawing/2017/model3d" xmlns:o="urn:schemas-microsoft-com:office:office" xmlns:r="http://schemas.openxmlformats.org/officeDocument/2006/relationships" xmlns:m="http://schemas.openxmlformats.org/officeDocument/2006/math" xmlns:v="urn:schemas-microsoft-com:vml" xmlns:wp14="http://schemas.microsoft.com/office/word/2010/wordprocessingDrawing" xmlns:wp="http://schemas.openxmlformats.org/drawingml/2006/wordprocessingDrawing" xmlns:w10="urn:schemas-microsoft-com:office:word" xmlns:w="http://schemas.openxmlformats.org/wordprocessingml/2006/main" xmlns:w14="http://schemas.microsoft.com/office/word/2010/wordml" xmlns:w15="http://schemas.microsoft.com/office/word/2012/wordml" xmlns:w16cex="http://schemas.microsoft.com/office/word/2018/wordml/cex" xmlns:w16cid="http://schemas.microsoft.com/office/word/2016/wordml/cid" xmlns:w16="http://schemas.microsoft.com/office/word/2018/wordml" xmlns:w16se="http://schemas.microsoft.com/office/word/2015/wordml/symex" xmlns:wpg="http://schemas.microsoft.com/office/word/2010/wordprocessingGroup" xmlns:wpi="http://schemas.microsoft.com/office/word/2010/wordprocessingInk" xmlns:wne="http://schemas.microsoft.com/office/word/2006/wordml" xmlns:wps="http://schemas.microsoft.com/office/word/2010/wordprocessingShape" mc:Ignorable="w14 w15 w16se w16cid w16 w16cex wp14">
   <w:body>
     <w:p>
       <w:pPr>
@@ -11,7 +11,7 @@
         <w:spacing w:after="200" w:line="276" w:lineRule="auto"/>
         <w:rPr>
           <w:rFonts w:ascii="Calibri" w:hAnsi="Calibri" w:cs="Calibri"/>
-          <w:highlight w:val="yellow"/>
+          <w:highlight w:val="green"/>
           <w:lang w:val="en"/>
         </w:rPr>
       </w:pPr>
@@ -25,7 +25,7 @@
       <w:r>
         <w:rPr>
           <w:rFonts w:ascii="Calibri" w:hAnsi="Calibri" w:cs="Calibri"/>
-          <w:highlight w:val="yellow"/>
+          <w:highlight w:val="green"/>
           <w:lang w:val="en"/>
         </w:rPr>
         <w:t>As a user, I want to be able to search for someone based on a single criterion</w:t>
@@ -49,7 +49,22 @@
           <w:lang w:val="en"/>
         </w:rPr>
         <w:tab/>
-        <w:t>1. prompt user which criteria they would like to use.</w:t>
+        <w:t xml:space="preserve">1. </w:t>
+      </w:r>
+      <w:r>
+        <w:rPr>
+          <w:rFonts w:ascii="Calibri" w:hAnsi="Calibri" w:cs="Calibri"/>
+          <w:highlight w:val="green"/>
+          <w:lang w:val="en"/>
+        </w:rPr>
+        <w:t>prompt user which criteria they would like to use</w:t>
+      </w:r>
+      <w:r>
+        <w:rPr>
+          <w:rFonts w:ascii="Calibri" w:hAnsi="Calibri" w:cs="Calibri"/>
+          <w:lang w:val="en"/>
+        </w:rPr>
+        <w:t>.</w:t>
       </w:r>
     </w:p>
     <w:p>
@@ -70,7 +85,15 @@
           <w:lang w:val="en"/>
         </w:rPr>
         <w:tab/>
-        <w:t>2. prompt user for input to search with.</w:t>
+        <w:t xml:space="preserve">2. </w:t>
+      </w:r>
+      <w:r>
+        <w:rPr>
+          <w:rFonts w:ascii="Calibri" w:hAnsi="Calibri" w:cs="Calibri"/>
+          <w:highlight w:val="green"/>
+          <w:lang w:val="en"/>
+        </w:rPr>
+        <w:t>prompt user for input to search with.</w:t>
       </w:r>
     </w:p>
     <w:p>
@@ -82,7 +105,7 @@
         <w:spacing w:after="200" w:line="276" w:lineRule="auto"/>
         <w:rPr>
           <w:rFonts w:ascii="Calibri" w:hAnsi="Calibri" w:cs="Calibri"/>
-          <w:highlight w:val="lightGray"/>
+          <w:highlight w:val="green"/>
           <w:lang w:val="en"/>
         </w:rPr>
       </w:pPr>
@@ -92,11 +115,20 @@
           <w:lang w:val="en"/>
         </w:rPr>
         <w:tab/>
-        <w:t xml:space="preserve">3. search array of data to find objects that match the </w:t>
-      </w:r>
-      <w:r>
-        <w:rPr>
-          <w:rFonts w:ascii="Calibri" w:hAnsi="Calibri" w:cs="Calibri"/>
+        <w:t xml:space="preserve">3. </w:t>
+      </w:r>
+      <w:r>
+        <w:rPr>
+          <w:rFonts w:ascii="Calibri" w:hAnsi="Calibri" w:cs="Calibri"/>
+          <w:highlight w:val="green"/>
+          <w:lang w:val="en"/>
+        </w:rPr>
+        <w:t xml:space="preserve">search array of data to find objects that match the </w:t>
+      </w:r>
+      <w:r>
+        <w:rPr>
+          <w:rFonts w:ascii="Calibri" w:hAnsi="Calibri" w:cs="Calibri"/>
+          <w:highlight w:val="green"/>
           <w:lang w:val="en"/>
         </w:rPr>
         <w:t>user’s</w:t>
@@ -104,6 +136,7 @@
       <w:r>
         <w:rPr>
           <w:rFonts w:ascii="Calibri" w:hAnsi="Calibri" w:cs="Calibri"/>
+          <w:highlight w:val="green"/>
           <w:lang w:val="en"/>
         </w:rPr>
         <w:t xml:space="preserve"> input.</w:t>
@@ -172,7 +205,15 @@
           <w:lang w:val="en"/>
         </w:rPr>
         <w:tab/>
-        <w:t>1. prompt user which criteria they would like to use.</w:t>
+        <w:t xml:space="preserve">1. </w:t>
+      </w:r>
+      <w:r>
+        <w:rPr>
+          <w:rFonts w:ascii="Calibri" w:hAnsi="Calibri" w:cs="Calibri"/>
+          <w:highlight w:val="green"/>
+          <w:lang w:val="en"/>
+        </w:rPr>
+        <w:t>prompt user which criteria they would like to use.</w:t>
       </w:r>
     </w:p>
     <w:p>
@@ -193,7 +234,15 @@
           <w:lang w:val="en"/>
         </w:rPr>
         <w:tab/>
-        <w:t>2. prompt user for input to search with.</w:t>
+        <w:t xml:space="preserve">2. </w:t>
+      </w:r>
+      <w:r>
+        <w:rPr>
+          <w:rFonts w:ascii="Calibri" w:hAnsi="Calibri" w:cs="Calibri"/>
+          <w:highlight w:val="green"/>
+          <w:lang w:val="en"/>
+        </w:rPr>
+        <w:t>prompt user for input to search with.</w:t>
       </w:r>
     </w:p>
     <w:p>
@@ -214,11 +263,20 @@
           <w:lang w:val="en"/>
         </w:rPr>
         <w:tab/>
-        <w:t xml:space="preserve">3. prompt user to ask if there </w:t>
-      </w:r>
-      <w:r>
-        <w:rPr>
-          <w:rFonts w:ascii="Calibri" w:hAnsi="Calibri" w:cs="Calibri"/>
+        <w:t xml:space="preserve">3. </w:t>
+      </w:r>
+      <w:r>
+        <w:rPr>
+          <w:rFonts w:ascii="Calibri" w:hAnsi="Calibri" w:cs="Calibri"/>
+          <w:highlight w:val="green"/>
+          <w:lang w:val="en"/>
+        </w:rPr>
+        <w:t xml:space="preserve">prompt user to ask if there </w:t>
+      </w:r>
+      <w:r>
+        <w:rPr>
+          <w:rFonts w:ascii="Calibri" w:hAnsi="Calibri" w:cs="Calibri"/>
+          <w:highlight w:val="green"/>
           <w:lang w:val="en"/>
         </w:rPr>
         <w:t>are</w:t>
@@ -226,6 +284,7 @@
       <w:r>
         <w:rPr>
           <w:rFonts w:ascii="Calibri" w:hAnsi="Calibri" w:cs="Calibri"/>
+          <w:highlight w:val="green"/>
           <w:lang w:val="en"/>
         </w:rPr>
         <w:t xml:space="preserve"> addition criteria they wish to search for.</w:t>
@@ -249,11 +308,20 @@
           <w:lang w:val="en"/>
         </w:rPr>
         <w:tab/>
-        <w:t xml:space="preserve">4. if yes, prompt user for criteria and input, then ask if there is another </w:t>
-      </w:r>
-      <w:r>
-        <w:rPr>
-          <w:rFonts w:ascii="Calibri" w:hAnsi="Calibri" w:cs="Calibri"/>
+        <w:t xml:space="preserve">4. </w:t>
+      </w:r>
+      <w:r>
+        <w:rPr>
+          <w:rFonts w:ascii="Calibri" w:hAnsi="Calibri" w:cs="Calibri"/>
+          <w:highlight w:val="green"/>
+          <w:lang w:val="en"/>
+        </w:rPr>
+        <w:t xml:space="preserve">if yes, prompt user for criteria and input, then ask if there is another </w:t>
+      </w:r>
+      <w:r>
+        <w:rPr>
+          <w:rFonts w:ascii="Calibri" w:hAnsi="Calibri" w:cs="Calibri"/>
+          <w:highlight w:val="green"/>
           <w:lang w:val="en"/>
         </w:rPr>
         <w:t>criterion</w:t>
@@ -261,6 +329,7 @@
       <w:r>
         <w:rPr>
           <w:rFonts w:ascii="Calibri" w:hAnsi="Calibri" w:cs="Calibri"/>
+          <w:highlight w:val="green"/>
           <w:lang w:val="en"/>
         </w:rPr>
         <w:t xml:space="preserve"> they </w:t>
@@ -268,6 +337,7 @@
       <w:r>
         <w:rPr>
           <w:rFonts w:ascii="Calibri" w:hAnsi="Calibri" w:cs="Calibri"/>
+          <w:highlight w:val="green"/>
           <w:lang w:val="en"/>
         </w:rPr>
         <w:tab/>
@@ -275,6 +345,7 @@
       <w:r>
         <w:rPr>
           <w:rFonts w:ascii="Calibri" w:hAnsi="Calibri" w:cs="Calibri"/>
+          <w:highlight w:val="green"/>
           <w:lang w:val="en"/>
         </w:rPr>
         <w:tab/>
@@ -351,16 +422,24 @@
         <w:ind w:left="720"/>
         <w:rPr>
           <w:rFonts w:ascii="Calibri" w:hAnsi="Calibri" w:cs="Calibri"/>
-          <w:highlight w:val="lightGray"/>
-          <w:lang w:val="en"/>
-        </w:rPr>
-      </w:pPr>
-      <w:r>
-        <w:rPr>
-          <w:rFonts w:ascii="Calibri" w:hAnsi="Calibri" w:cs="Calibri"/>
-          <w:lang w:val="en"/>
-        </w:rPr>
-        <w:t>1. after getting all the criteria from the user and searching the array for matches, display all data for that specific person.</w:t>
+          <w:highlight w:val="green"/>
+          <w:lang w:val="en"/>
+        </w:rPr>
+      </w:pPr>
+      <w:r>
+        <w:rPr>
+          <w:rFonts w:ascii="Calibri" w:hAnsi="Calibri" w:cs="Calibri"/>
+          <w:lang w:val="en"/>
+        </w:rPr>
+        <w:t xml:space="preserve">1. </w:t>
+      </w:r>
+      <w:r>
+        <w:rPr>
+          <w:rFonts w:ascii="Calibri" w:hAnsi="Calibri" w:cs="Calibri"/>
+          <w:highlight w:val="green"/>
+          <w:lang w:val="en"/>
+        </w:rPr>
+        <w:t>after getting all the criteria from the user and searching the array for matches, display all data for that specific person.</w:t>
       </w:r>
     </w:p>
     <w:p>
@@ -535,7 +614,7 @@
         <w:spacing w:after="200" w:line="276" w:lineRule="auto"/>
         <w:rPr>
           <w:rFonts w:ascii="Calibri" w:hAnsi="Calibri" w:cs="Calibri"/>
-          <w:highlight w:val="lightGray"/>
+          <w:highlight w:val="yellow"/>
           <w:lang w:val="en"/>
         </w:rPr>
       </w:pPr>
@@ -634,11 +713,20 @@
           <w:lang w:val="en"/>
         </w:rPr>
         <w:tab/>
-        <w:t xml:space="preserve">2.take the person's spouse ID' if applicable, and search array for a person's ID that </w:t>
-      </w:r>
-      <w:r>
-        <w:rPr>
-          <w:rFonts w:ascii="Calibri" w:hAnsi="Calibri" w:cs="Calibri"/>
+        <w:t>2.</w:t>
+      </w:r>
+      <w:r>
+        <w:rPr>
+          <w:rFonts w:ascii="Calibri" w:hAnsi="Calibri" w:cs="Calibri"/>
+          <w:highlight w:val="yellow"/>
+          <w:lang w:val="en"/>
+        </w:rPr>
+        <w:t xml:space="preserve">take the person's spouse ID' if applicable, and search array for a person's ID that </w:t>
+      </w:r>
+      <w:r>
+        <w:rPr>
+          <w:rFonts w:ascii="Calibri" w:hAnsi="Calibri" w:cs="Calibri"/>
+          <w:highlight w:val="yellow"/>
           <w:lang w:val="en"/>
         </w:rPr>
         <w:tab/>
@@ -685,7 +773,7 @@
 </file>
 
 <file path=word/styles.xml><?xml version="1.0" encoding="utf-8"?>
-<w:styles xmlns:mc="http://schemas.openxmlformats.org/markup-compatibility/2006" xmlns:r="http://schemas.openxmlformats.org/officeDocument/2006/relationships" xmlns:w="http://schemas.openxmlformats.org/wordprocessingml/2006/main" xmlns:w14="http://schemas.microsoft.com/office/word/2010/wordml" xmlns:w15="http://schemas.microsoft.com/office/word/2012/wordml" xmlns:w16cex="http://schemas.microsoft.com/office/word/2018/wordml/cex" xmlns:w16cid="http://schemas.microsoft.com/office/word/2016/wordml/cid" xmlns:w16="http://schemas.microsoft.com/office/word/2018/wordml" xmlns:w16sdtdh="http://schemas.microsoft.com/office/word/2020/wordml/sdtdatahash" xmlns:w16se="http://schemas.microsoft.com/office/word/2015/wordml/symex" mc:Ignorable="w14 w15 w16se w16cid w16 w16cex w16sdtdh">
+<w:styles xmlns:mc="http://schemas.openxmlformats.org/markup-compatibility/2006" xmlns:r="http://schemas.openxmlformats.org/officeDocument/2006/relationships" xmlns:w="http://schemas.openxmlformats.org/wordprocessingml/2006/main" xmlns:w14="http://schemas.microsoft.com/office/word/2010/wordml" xmlns:w15="http://schemas.microsoft.com/office/word/2012/wordml" xmlns:w16cex="http://schemas.microsoft.com/office/word/2018/wordml/cex" xmlns:w16cid="http://schemas.microsoft.com/office/word/2016/wordml/cid" xmlns:w16="http://schemas.microsoft.com/office/word/2018/wordml" xmlns:w16se="http://schemas.microsoft.com/office/word/2015/wordml/symex" mc:Ignorable="w14 w15 w16se w16cid w16 w16cex">
   <w:docDefaults>
     <w:rPrDefault>
       <w:rPr>

</xml_diff>